<commit_message>
alteração no banco e Post da Entrada feito
</commit_message>
<xml_diff>
--- a/documents/Home.docx
+++ b/documents/Home.docx
@@ -11,8 +11,6 @@
       <w:r>
         <w:t>Home</w:t>
       </w:r>
-      <w:bookmarkStart w:id="0" w:name="_GoBack"/>
-      <w:bookmarkEnd w:id="0"/>
     </w:p>
     <w:p>
       <w:r>
@@ -54,8 +52,16 @@
         <w:t xml:space="preserve"> </w:t>
       </w:r>
       <w:r>
-        <w:t xml:space="preserve">– para chamar dados que já estão cadastrados </w:t>
-      </w:r>
+        <w:t xml:space="preserve">– para chamar dados que já estão </w:t>
+      </w:r>
+      <w:proofErr w:type="gramStart"/>
+      <w:r>
+        <w:t xml:space="preserve">cadastrados </w:t>
+      </w:r>
+      <w:r>
+        <w:t>!!</w:t>
+      </w:r>
+      <w:proofErr w:type="gramEnd"/>
     </w:p>
     <w:p>
       <w:pPr>
@@ -88,8 +94,16 @@
       </w:r>
       <w:proofErr w:type="spellEnd"/>
       <w:r>
-        <w:t xml:space="preserve"> – para chamar dados que já estão cadastrados </w:t>
-      </w:r>
+        <w:t xml:space="preserve"> – para chamar dados que já estão </w:t>
+      </w:r>
+      <w:proofErr w:type="gramStart"/>
+      <w:r>
+        <w:t xml:space="preserve">cadastrados </w:t>
+      </w:r>
+      <w:r>
+        <w:t xml:space="preserve"> !!</w:t>
+      </w:r>
+      <w:proofErr w:type="gramEnd"/>
     </w:p>
     <w:p>
       <w:pPr>
@@ -129,6 +143,9 @@
       <w:r>
         <w:t xml:space="preserve"> – para chamar os preços cadastrados;</w:t>
       </w:r>
+      <w:r>
+        <w:t xml:space="preserve"> </w:t>
+      </w:r>
     </w:p>
     <w:p>
       <w:pPr>
@@ -253,8 +270,18 @@
       </w:r>
       <w:proofErr w:type="spellEnd"/>
       <w:r>
-        <w:t xml:space="preserve"> – gerar os relatórios;</w:t>
-      </w:r>
+        <w:t xml:space="preserve"> – gerar os relatórios</w:t>
+      </w:r>
+      <w:proofErr w:type="gramStart"/>
+      <w:r>
+        <w:t>;</w:t>
+      </w:r>
+      <w:r>
+        <w:t xml:space="preserve"> !!</w:t>
+      </w:r>
+      <w:bookmarkStart w:id="0" w:name="_GoBack"/>
+      <w:bookmarkEnd w:id="0"/>
+      <w:proofErr w:type="gramEnd"/>
     </w:p>
     <w:p/>
     <w:p>

</xml_diff>

<commit_message>
EndPoint put do preco
</commit_message>
<xml_diff>
--- a/documents/Home.docx
+++ b/documents/Home.docx
@@ -34,6 +34,14 @@
       <w:r>
         <w:t>Post – para entrar no sistema;</w:t>
       </w:r>
+      <w:r>
+        <w:t xml:space="preserve"> </w:t>
+      </w:r>
+      <w:proofErr w:type="gramStart"/>
+      <w:r>
+        <w:t>Feito</w:t>
+      </w:r>
+      <w:proofErr w:type="gramEnd"/>
     </w:p>
     <w:p>
       <w:pPr>
@@ -52,14 +60,17 @@
         <w:t xml:space="preserve"> </w:t>
       </w:r>
       <w:r>
-        <w:t xml:space="preserve">– para chamar dados que já estão </w:t>
+        <w:t>– para chamar dados que já estão cadastrados</w:t>
+      </w:r>
+      <w:r>
+        <w:t>;</w:t>
+      </w:r>
+      <w:r>
+        <w:t xml:space="preserve"> </w:t>
       </w:r>
       <w:proofErr w:type="gramStart"/>
       <w:r>
-        <w:t xml:space="preserve">cadastrados </w:t>
-      </w:r>
-      <w:r>
-        <w:t>!!</w:t>
+        <w:t>Feito</w:t>
       </w:r>
       <w:proofErr w:type="gramEnd"/>
     </w:p>
@@ -74,6 +85,14 @@
       <w:r>
         <w:t>Gerenciamento de Criação de comprovante;</w:t>
       </w:r>
+      <w:r>
+        <w:t xml:space="preserve"> </w:t>
+      </w:r>
+      <w:proofErr w:type="gramStart"/>
+      <w:r>
+        <w:t>Feito</w:t>
+      </w:r>
+      <w:proofErr w:type="gramEnd"/>
     </w:p>
     <w:p>
       <w:r>
@@ -98,10 +117,19 @@
       </w:r>
       <w:proofErr w:type="gramStart"/>
       <w:r>
-        <w:t xml:space="preserve">cadastrados </w:t>
-      </w:r>
-      <w:r>
-        <w:t xml:space="preserve"> !!</w:t>
+        <w:t>cadastrados</w:t>
+      </w:r>
+      <w:r>
+        <w:t>;</w:t>
+      </w:r>
+      <w:r>
+        <w:t xml:space="preserve"> </w:t>
+      </w:r>
+      <w:r>
+        <w:t xml:space="preserve"> </w:t>
+      </w:r>
+      <w:r>
+        <w:t>Feito</w:t>
       </w:r>
       <w:proofErr w:type="gramEnd"/>
     </w:p>
@@ -119,8 +147,16 @@
       </w:r>
       <w:proofErr w:type="spellEnd"/>
       <w:r>
-        <w:t xml:space="preserve"> – para atualizar os dados da saída </w:t>
-      </w:r>
+        <w:t xml:space="preserve"> – para atualizar os dados da </w:t>
+      </w:r>
+      <w:proofErr w:type="gramStart"/>
+      <w:r>
+        <w:t xml:space="preserve">saída </w:t>
+      </w:r>
+      <w:r>
+        <w:t>;</w:t>
+      </w:r>
+      <w:proofErr w:type="gramEnd"/>
     </w:p>
     <w:p>
       <w:r>
@@ -146,6 +182,11 @@
       <w:r>
         <w:t xml:space="preserve"> </w:t>
       </w:r>
+      <w:proofErr w:type="gramStart"/>
+      <w:r>
+        <w:t>Feito</w:t>
+      </w:r>
+      <w:proofErr w:type="gramEnd"/>
     </w:p>
     <w:p>
       <w:pPr>
@@ -155,8 +196,34 @@
           <w:numId w:val="2"/>
         </w:numPr>
       </w:pPr>
-      <w:r>
-        <w:t>Post – para novo preço</w:t>
+      <w:proofErr w:type="spellStart"/>
+      <w:r>
+        <w:t>Put</w:t>
+      </w:r>
+      <w:proofErr w:type="spellEnd"/>
+      <w:r>
+        <w:t xml:space="preserve"> – para atualização do </w:t>
+      </w:r>
+      <w:r>
+        <w:t>preço;</w:t>
+      </w:r>
+      <w:r>
+        <w:t xml:space="preserve"> </w:t>
+      </w:r>
+      <w:proofErr w:type="gramStart"/>
+      <w:r>
+        <w:t>Quase</w:t>
+      </w:r>
+      <w:proofErr w:type="gramEnd"/>
+      <w:r>
+        <w:t xml:space="preserve"> feito</w:t>
+      </w:r>
+      <w:bookmarkStart w:id="0" w:name="_GoBack"/>
+      <w:bookmarkEnd w:id="0"/>
+    </w:p>
+    <w:p>
+      <w:r>
+        <w:t>Relatório</w:t>
       </w:r>
     </w:p>
     <w:p>
@@ -169,119 +236,18 @@
       </w:pPr>
       <w:proofErr w:type="spellStart"/>
       <w:r>
-        <w:t>Put</w:t>
+        <w:t>Get</w:t>
       </w:r>
       <w:proofErr w:type="spellEnd"/>
       <w:r>
-        <w:t xml:space="preserve"> – para atualização do preço;</w:t>
-      </w:r>
-    </w:p>
-    <w:p>
-      <w:pPr>
-        <w:pStyle w:val="PargrafodaLista"/>
-        <w:numPr>
-          <w:ilvl w:val="0"/>
-          <w:numId w:val="2"/>
-        </w:numPr>
-      </w:pPr>
-      <w:r>
-        <w:t>Delete – para deletar;</w:t>
-      </w:r>
-    </w:p>
-    <w:p>
-      <w:r>
-        <w:t>Controle de vagas</w:t>
-      </w:r>
-    </w:p>
-    <w:p>
-      <w:pPr>
-        <w:pStyle w:val="PargrafodaLista"/>
-        <w:numPr>
-          <w:ilvl w:val="0"/>
-          <w:numId w:val="2"/>
-        </w:numPr>
-      </w:pPr>
-      <w:proofErr w:type="spellStart"/>
-      <w:r>
-        <w:t>Get</w:t>
-      </w:r>
-      <w:proofErr w:type="spellEnd"/>
-      <w:r>
-        <w:t xml:space="preserve"> – para chamar as vagas cadastrados;</w:t>
-      </w:r>
-    </w:p>
-    <w:p>
-      <w:pPr>
-        <w:pStyle w:val="PargrafodaLista"/>
-        <w:numPr>
-          <w:ilvl w:val="0"/>
-          <w:numId w:val="2"/>
-        </w:numPr>
-      </w:pPr>
-      <w:r>
-        <w:t>Post – para novas vagas</w:t>
-      </w:r>
-    </w:p>
-    <w:p>
-      <w:pPr>
-        <w:pStyle w:val="PargrafodaLista"/>
-        <w:numPr>
-          <w:ilvl w:val="0"/>
-          <w:numId w:val="2"/>
-        </w:numPr>
-      </w:pPr>
-      <w:proofErr w:type="spellStart"/>
-      <w:r>
-        <w:t>Put</w:t>
-      </w:r>
-      <w:proofErr w:type="spellEnd"/>
-      <w:r>
-        <w:t xml:space="preserve"> – para atualização das vagas;</w:t>
-      </w:r>
-    </w:p>
-    <w:p>
-      <w:pPr>
-        <w:pStyle w:val="PargrafodaLista"/>
-        <w:numPr>
-          <w:ilvl w:val="0"/>
-          <w:numId w:val="2"/>
-        </w:numPr>
-      </w:pPr>
-      <w:r>
-        <w:t>Delete – para deletar as vagas;</w:t>
-      </w:r>
-    </w:p>
-    <w:p>
-      <w:r>
-        <w:t>Relatório</w:t>
-      </w:r>
-    </w:p>
-    <w:p>
-      <w:pPr>
-        <w:pStyle w:val="PargrafodaLista"/>
-        <w:numPr>
-          <w:ilvl w:val="0"/>
-          <w:numId w:val="2"/>
-        </w:numPr>
-      </w:pPr>
-      <w:proofErr w:type="spellStart"/>
-      <w:r>
-        <w:t>Get</w:t>
-      </w:r>
-      <w:proofErr w:type="spellEnd"/>
-      <w:r>
-        <w:t xml:space="preserve"> – gerar os relatórios</w:t>
-      </w:r>
-      <w:proofErr w:type="gramStart"/>
-      <w:r>
-        <w:t>;</w:t>
-      </w:r>
-      <w:r>
-        <w:t xml:space="preserve"> !!</w:t>
-      </w:r>
-      <w:bookmarkStart w:id="0" w:name="_GoBack"/>
-      <w:bookmarkEnd w:id="0"/>
-      <w:proofErr w:type="gramEnd"/>
+        <w:t xml:space="preserve"> – gerar os relatórios;</w:t>
+      </w:r>
+      <w:r>
+        <w:t xml:space="preserve"> </w:t>
+      </w:r>
+      <w:r>
+        <w:t>feito</w:t>
+      </w:r>
     </w:p>
     <w:p/>
     <w:p>
@@ -492,8 +458,12 @@
         <w:t xml:space="preserve">Button: cadastrar </w:t>
       </w:r>
     </w:p>
-    <w:p/>
-    <w:p>
+    <w:p>
+      <w:pPr>
+        <w:rPr>
+          <w:u w:val="single"/>
+        </w:rPr>
+      </w:pPr>
       <w:proofErr w:type="spellStart"/>
       <w:r>
         <w:t>button</w:t>

</xml_diff>